<commit_message>
plan for week 9
Including those items in progress report
</commit_message>
<xml_diff>
--- a/Progress Report/Progress Report for Week 8.docx
+++ b/Progress Report/Progress Report for Week 8.docx
@@ -564,13 +564,7 @@
               <w:rPr>
                 <w:rFonts w:ascii="Times New Roman" w:hAnsi="Times New Roman" w:cs="Times New Roman"/>
               </w:rPr>
-              <w:t>Development doc</w:t>
-            </w:r>
-            <w:r>
-              <w:rPr>
-                <w:rFonts w:ascii="Times New Roman" w:hAnsi="Times New Roman" w:cs="Times New Roman"/>
-              </w:rPr>
-              <w:t xml:space="preserve"> – 2 hours;</w:t>
+              <w:t>Development doc – 2 hours;</w:t>
             </w:r>
           </w:p>
           <w:p>
@@ -827,6 +821,11 @@
           <w:p>
             <w:pPr>
               <w:spacing w:line="240" w:lineRule="auto"/>
+              <w:rPr>
+                <w:rFonts w:ascii="Times New Roman" w:eastAsia="Times New Roman" w:hAnsi="Times New Roman" w:cs="Times New Roman"/>
+                <w:sz w:val="24"/>
+                <w:szCs w:val="24"/>
+              </w:rPr>
             </w:pPr>
             <w:r>
               <w:rPr>
@@ -840,16 +839,83 @@
             <w:r>
               <w:t xml:space="preserve">  </w:t>
             </w:r>
-          </w:p>
-          <w:p>
-            <w:pPr>
-              <w:spacing w:line="240" w:lineRule="auto"/>
-              <w:rPr>
-                <w:rFonts w:ascii="Times New Roman" w:eastAsia="Times New Roman" w:hAnsi="Times New Roman" w:cs="Times New Roman"/>
-                <w:sz w:val="24"/>
-                <w:szCs w:val="24"/>
-              </w:rPr>
-            </w:pPr>
+            <w:r>
+              <w:rPr>
+                <w:rFonts w:ascii="Times New Roman" w:eastAsia="Times New Roman" w:hAnsi="Times New Roman" w:cs="Times New Roman"/>
+                <w:sz w:val="24"/>
+                <w:szCs w:val="24"/>
+              </w:rPr>
+              <w:t>Database design – 10 hours;</w:t>
+            </w:r>
+          </w:p>
+          <w:p>
+            <w:pPr>
+              <w:spacing w:line="240" w:lineRule="auto"/>
+            </w:pPr>
+            <w:r>
+              <w:rPr>
+                <w:rFonts w:ascii="Times New Roman" w:eastAsia="Times New Roman" w:hAnsi="Times New Roman" w:cs="Times New Roman"/>
+                <w:sz w:val="24"/>
+                <w:szCs w:val="24"/>
+              </w:rPr>
+              <w:t xml:space="preserve">                   Develop scanning mechanism – 20 hours.</w:t>
+            </w:r>
+            <w:r>
+              <w:rPr>
+                <w:rFonts w:ascii="Times New Roman" w:eastAsia="Times New Roman" w:hAnsi="Times New Roman" w:cs="Times New Roman"/>
+                <w:sz w:val="24"/>
+                <w:szCs w:val="24"/>
+              </w:rPr>
+              <w:t xml:space="preserve">        </w:t>
+            </w:r>
+          </w:p>
+          <w:p>
+            <w:pPr>
+              <w:spacing w:line="240" w:lineRule="auto"/>
+              <w:rPr>
+                <w:rFonts w:ascii="Times New Roman" w:eastAsia="Times New Roman" w:hAnsi="Times New Roman" w:cs="Times New Roman"/>
+                <w:sz w:val="24"/>
+                <w:szCs w:val="24"/>
+              </w:rPr>
+            </w:pPr>
+            <w:r>
+              <w:rPr>
+                <w:rFonts w:ascii="Times New Roman" w:eastAsia="Times New Roman" w:hAnsi="Times New Roman" w:cs="Times New Roman"/>
+                <w:sz w:val="24"/>
+                <w:szCs w:val="24"/>
+              </w:rPr>
+              <w:t xml:space="preserve">     </w:t>
+            </w:r>
+          </w:p>
+          <w:p>
+            <w:pPr>
+              <w:spacing w:line="240" w:lineRule="auto"/>
+              <w:rPr>
+                <w:rFonts w:ascii="Times New Roman" w:eastAsia="Times New Roman" w:hAnsi="Times New Roman" w:cs="Times New Roman"/>
+                <w:sz w:val="24"/>
+                <w:szCs w:val="24"/>
+              </w:rPr>
+            </w:pPr>
+            <w:proofErr w:type="spellStart"/>
+            <w:r>
+              <w:rPr>
+                <w:rFonts w:ascii="Times New Roman" w:eastAsia="Times New Roman" w:hAnsi="Times New Roman" w:cs="Times New Roman"/>
+                <w:b/>
+                <w:sz w:val="24"/>
+                <w:szCs w:val="24"/>
+              </w:rPr>
+              <w:t>Vineet</w:t>
+            </w:r>
+            <w:proofErr w:type="spellEnd"/>
+            <w:r>
+              <w:rPr>
+                <w:rFonts w:ascii="Times New Roman" w:eastAsia="Times New Roman" w:hAnsi="Times New Roman" w:cs="Times New Roman"/>
+                <w:b/>
+                <w:sz w:val="24"/>
+                <w:szCs w:val="24"/>
+              </w:rPr>
+              <w:t>:</w:t>
+            </w:r>
             <w:r>
               <w:rPr>
                 <w:rFonts w:ascii="Times New Roman" w:eastAsia="Times New Roman" w:hAnsi="Times New Roman" w:cs="Times New Roman"/>
@@ -859,87 +925,32 @@
               <w:t xml:space="preserve">  </w:t>
             </w:r>
             <w:r>
-              <w:rPr>
-                <w:rFonts w:ascii="Times New Roman" w:eastAsia="Times New Roman" w:hAnsi="Times New Roman" w:cs="Times New Roman"/>
-                <w:sz w:val="24"/>
-                <w:szCs w:val="24"/>
-              </w:rPr>
-              <w:t xml:space="preserve">                 </w:t>
-            </w:r>
-          </w:p>
-          <w:p>
-            <w:pPr>
-              <w:spacing w:line="240" w:lineRule="auto"/>
-              <w:rPr>
-                <w:rFonts w:ascii="Times New Roman" w:eastAsia="Times New Roman" w:hAnsi="Times New Roman" w:cs="Times New Roman"/>
-                <w:sz w:val="24"/>
-                <w:szCs w:val="24"/>
-              </w:rPr>
-            </w:pPr>
-            <w:r>
-              <w:rPr>
-                <w:rFonts w:ascii="Times New Roman" w:eastAsia="Times New Roman" w:hAnsi="Times New Roman" w:cs="Times New Roman"/>
-                <w:sz w:val="24"/>
-                <w:szCs w:val="24"/>
-              </w:rPr>
-              <w:t xml:space="preserve">     </w:t>
-            </w:r>
-          </w:p>
-          <w:p>
-            <w:pPr>
-              <w:spacing w:line="240" w:lineRule="auto"/>
-              <w:rPr>
-                <w:rFonts w:ascii="Times New Roman" w:eastAsia="Times New Roman" w:hAnsi="Times New Roman" w:cs="Times New Roman"/>
-                <w:sz w:val="24"/>
-                <w:szCs w:val="24"/>
-              </w:rPr>
-            </w:pPr>
-            <w:proofErr w:type="spellStart"/>
-            <w:r>
-              <w:rPr>
-                <w:rFonts w:ascii="Times New Roman" w:eastAsia="Times New Roman" w:hAnsi="Times New Roman" w:cs="Times New Roman"/>
-                <w:b/>
-                <w:sz w:val="24"/>
-                <w:szCs w:val="24"/>
-              </w:rPr>
-              <w:t>Vineet</w:t>
-            </w:r>
-            <w:proofErr w:type="spellEnd"/>
-            <w:r>
-              <w:rPr>
-                <w:rFonts w:ascii="Times New Roman" w:eastAsia="Times New Roman" w:hAnsi="Times New Roman" w:cs="Times New Roman"/>
-                <w:b/>
-                <w:sz w:val="24"/>
-                <w:szCs w:val="24"/>
-              </w:rPr>
-              <w:t>:</w:t>
-            </w:r>
-            <w:r>
-              <w:rPr>
-                <w:rFonts w:ascii="Times New Roman" w:eastAsia="Times New Roman" w:hAnsi="Times New Roman" w:cs="Times New Roman"/>
-                <w:sz w:val="24"/>
-                <w:szCs w:val="24"/>
-              </w:rPr>
-              <w:t xml:space="preserve">  </w:t>
-            </w:r>
-            <w:r>
               <w:t xml:space="preserve"> </w:t>
             </w:r>
-          </w:p>
-          <w:p>
-            <w:pPr>
-              <w:spacing w:line="240" w:lineRule="auto"/>
-              <w:rPr>
-                <w:rFonts w:ascii="Times New Roman" w:eastAsia="Times New Roman" w:hAnsi="Times New Roman" w:cs="Times New Roman"/>
-                <w:sz w:val="24"/>
-                <w:szCs w:val="24"/>
-              </w:rPr>
-            </w:pPr>
-          </w:p>
-          <w:p>
-            <w:pPr>
-              <w:spacing w:line="240" w:lineRule="auto"/>
-            </w:pPr>
+            <w:r>
+              <w:rPr>
+                <w:rFonts w:ascii="Times New Roman" w:hAnsi="Times New Roman" w:cs="Times New Roman"/>
+              </w:rPr>
+              <w:t>Database design document – 20 hours;</w:t>
+            </w:r>
+          </w:p>
+          <w:p>
+            <w:pPr>
+              <w:spacing w:line="240" w:lineRule="auto"/>
+              <w:rPr>
+                <w:rFonts w:ascii="Times New Roman" w:eastAsia="Times New Roman" w:hAnsi="Times New Roman" w:cs="Times New Roman"/>
+                <w:sz w:val="24"/>
+                <w:szCs w:val="24"/>
+              </w:rPr>
+            </w:pPr>
+            <w:r>
+              <w:rPr>
+                <w:rFonts w:ascii="Times New Roman" w:eastAsia="Times New Roman" w:hAnsi="Times New Roman" w:cs="Times New Roman"/>
+                <w:sz w:val="24"/>
+                <w:szCs w:val="24"/>
+              </w:rPr>
+              <w:t xml:space="preserve">                Testing and document – 10 hours</w:t>
+            </w:r>
           </w:p>
           <w:p>
             <w:pPr>
@@ -988,14 +999,16 @@
           <w:p>
             <w:pPr>
               <w:spacing w:line="240" w:lineRule="auto"/>
-            </w:pPr>
-          </w:p>
-          <w:p>
-            <w:pPr>
-              <w:spacing w:line="240" w:lineRule="auto"/>
-            </w:pPr>
-            <w:bookmarkStart w:id="1" w:name="_GoBack"/>
-            <w:bookmarkEnd w:id="1"/>
+              <w:rPr>
+                <w:rFonts w:ascii="Times New Roman" w:hAnsi="Times New Roman" w:cs="Times New Roman"/>
+              </w:rPr>
+            </w:pPr>
+            <w:r>
+              <w:rPr>
+                <w:rFonts w:ascii="Times New Roman" w:hAnsi="Times New Roman" w:cs="Times New Roman"/>
+              </w:rPr>
+              <w:t>Development work is progressing well and has done more than planned (home page design and development). Because we have been very serious to the work and have devoted sufficient time on it.</w:t>
+            </w:r>
           </w:p>
           <w:p>
             <w:pPr>
@@ -1047,11 +1060,14 @@
                 <w:szCs w:val="24"/>
               </w:rPr>
             </w:pPr>
-          </w:p>
-          <w:p>
-            <w:pPr>
-              <w:spacing w:line="240" w:lineRule="auto"/>
-            </w:pPr>
+            <w:r>
+              <w:rPr>
+                <w:rFonts w:ascii="Times New Roman" w:hAnsi="Times New Roman" w:cs="Times New Roman"/>
+                <w:sz w:val="24"/>
+                <w:szCs w:val="24"/>
+              </w:rPr>
+              <w:t xml:space="preserve">We are doing very badly in technical documents. Because we did not have an idea of how to produce them well. </w:t>
+            </w:r>
           </w:p>
         </w:tc>
       </w:tr>
@@ -1095,11 +1111,40 @@
               <w:spacing w:line="240" w:lineRule="auto"/>
               <w:rPr>
                 <w:rFonts w:ascii="Times New Roman" w:eastAsia="Times New Roman" w:hAnsi="Times New Roman" w:cs="Times New Roman"/>
-                <w:i/>
-                <w:sz w:val="18"/>
-                <w:szCs w:val="18"/>
-              </w:rPr>
-            </w:pPr>
+              </w:rPr>
+            </w:pPr>
+            <w:r>
+              <w:rPr>
+                <w:rFonts w:ascii="Times New Roman" w:eastAsia="Times New Roman" w:hAnsi="Times New Roman" w:cs="Times New Roman"/>
+              </w:rPr>
+              <w:t xml:space="preserve">We should be more serious </w:t>
+            </w:r>
+            <w:r>
+              <w:rPr>
+                <w:rFonts w:ascii="Times New Roman" w:eastAsia="Times New Roman" w:hAnsi="Times New Roman" w:cs="Times New Roman"/>
+              </w:rPr>
+              <w:t xml:space="preserve">about the documentation. We have been doing well in terms of administration because we have </w:t>
+            </w:r>
+            <w:r>
+              <w:rPr>
+                <w:rFonts w:ascii="Times New Roman" w:eastAsia="Times New Roman" w:hAnsi="Times New Roman" w:cs="Times New Roman"/>
+              </w:rPr>
+              <w:t xml:space="preserve">the pressure </w:t>
+            </w:r>
+            <w:r>
+              <w:rPr>
+                <w:rFonts w:ascii="Times New Roman" w:eastAsia="Times New Roman" w:hAnsi="Times New Roman" w:cs="Times New Roman"/>
+              </w:rPr>
+              <w:t xml:space="preserve">audit. But </w:t>
+            </w:r>
+            <w:r>
+              <w:rPr>
+                <w:rFonts w:ascii="Times New Roman" w:eastAsia="Times New Roman" w:hAnsi="Times New Roman" w:cs="Times New Roman"/>
+              </w:rPr>
+              <w:t xml:space="preserve">actually the technical documents count for another 10% mark, with the same importance as the audit. Our current documents, especially those for design are apparently not good enough to deserve that mark. </w:t>
+            </w:r>
+            <w:bookmarkStart w:id="1" w:name="_GoBack"/>
+            <w:bookmarkEnd w:id="1"/>
           </w:p>
           <w:p>
             <w:pPr>
@@ -1131,7 +1176,16 @@
           <w:p>
             <w:pPr>
               <w:spacing w:line="240" w:lineRule="auto"/>
-            </w:pPr>
+              <w:rPr>
+                <w:rFonts w:ascii="Times New Roman" w:hAnsi="Times New Roman" w:cs="Times New Roman"/>
+              </w:rPr>
+            </w:pPr>
+            <w:r>
+              <w:rPr>
+                <w:rFonts w:ascii="Times New Roman" w:hAnsi="Times New Roman" w:cs="Times New Roman"/>
+              </w:rPr>
+              <w:t>The original project plan applies well to this stage, there is nothing to be changed.</w:t>
+            </w:r>
           </w:p>
           <w:p>
             <w:pPr>

</xml_diff>

<commit_message>
Progress report week 8
</commit_message>
<xml_diff>
--- a/Progress Report/Progress Report for Week 8.docx
+++ b/Progress Report/Progress Report for Week 8.docx
@@ -1,6 +1,6 @@
 
 <file path=word/document.xml><?xml version="1.0" encoding="utf-8"?>
-<w:document xmlns:wpc="http://schemas.microsoft.com/office/word/2010/wordprocessingCanvas" xmlns:mc="http://schemas.openxmlformats.org/markup-compatibility/2006" xmlns:o="urn:schemas-microsoft-com:office:office" xmlns:r="http://schemas.openxmlformats.org/officeDocument/2006/relationships" xmlns:m="http://schemas.openxmlformats.org/officeDocument/2006/math" xmlns:v="urn:schemas-microsoft-com:vml" xmlns:wp14="http://schemas.microsoft.com/office/word/2010/wordprocessingDrawing" xmlns:wp="http://schemas.openxmlformats.org/drawingml/2006/wordprocessingDrawing" xmlns:w10="urn:schemas-microsoft-com:office:word" xmlns:w="http://schemas.openxmlformats.org/wordprocessingml/2006/main" xmlns:w14="http://schemas.microsoft.com/office/word/2010/wordml" xmlns:w15="http://schemas.microsoft.com/office/word/2012/wordml" xmlns:wpg="http://schemas.microsoft.com/office/word/2010/wordprocessingGroup" xmlns:wpi="http://schemas.microsoft.com/office/word/2010/wordprocessingInk" xmlns:wne="http://schemas.microsoft.com/office/word/2006/wordml" xmlns:wps="http://schemas.microsoft.com/office/word/2010/wordprocessingShape" mc:Ignorable="w14 w15 wp14">
+<w:document xmlns:wpc="http://schemas.microsoft.com/office/word/2010/wordprocessingCanvas" xmlns:cx="http://schemas.microsoft.com/office/drawing/2014/chartex" xmlns:mc="http://schemas.openxmlformats.org/markup-compatibility/2006" xmlns:o="urn:schemas-microsoft-com:office:office" xmlns:r="http://schemas.openxmlformats.org/officeDocument/2006/relationships" xmlns:m="http://schemas.openxmlformats.org/officeDocument/2006/math" xmlns:v="urn:schemas-microsoft-com:vml" xmlns:wp14="http://schemas.microsoft.com/office/word/2010/wordprocessingDrawing" xmlns:wp="http://schemas.openxmlformats.org/drawingml/2006/wordprocessingDrawing" xmlns:w10="urn:schemas-microsoft-com:office:word" xmlns:w="http://schemas.openxmlformats.org/wordprocessingml/2006/main" xmlns:w14="http://schemas.microsoft.com/office/word/2010/wordml" xmlns:w15="http://schemas.microsoft.com/office/word/2012/wordml" xmlns:w16se="http://schemas.microsoft.com/office/word/2015/wordml/symex" xmlns:wpg="http://schemas.microsoft.com/office/word/2010/wordprocessingGroup" xmlns:wpi="http://schemas.microsoft.com/office/word/2010/wordprocessingInk" xmlns:wne="http://schemas.microsoft.com/office/word/2006/wordml" xmlns:wps="http://schemas.microsoft.com/office/word/2010/wordprocessingShape" mc:Ignorable="w14 w15 w16se wp14">
   <w:body>
     <w:p>
       <w:pPr>
@@ -334,20 +334,26 @@
               </w:rPr>
               <w:t xml:space="preserve"> </w:t>
             </w:r>
+            <w:r>
+              <w:rPr>
+                <w:rFonts w:ascii="Times New Roman" w:eastAsia="Times New Roman" w:hAnsi="Times New Roman" w:cs="Times New Roman"/>
+              </w:rPr>
+              <w:t>Vineet:</w:t>
+            </w:r>
+            <w:r>
+              <w:rPr>
+                <w:rFonts w:ascii="Times New Roman" w:eastAsia="Times New Roman" w:hAnsi="Times New Roman" w:cs="Times New Roman"/>
+              </w:rPr>
+              <w:t xml:space="preserve"> 263 hrs &amp; 55 </w:t>
+            </w:r>
             <w:proofErr w:type="spellStart"/>
             <w:r>
               <w:rPr>
                 <w:rFonts w:ascii="Times New Roman" w:eastAsia="Times New Roman" w:hAnsi="Times New Roman" w:cs="Times New Roman"/>
               </w:rPr>
-              <w:t>Vineet</w:t>
+              <w:t>mins</w:t>
             </w:r>
             <w:proofErr w:type="spellEnd"/>
-            <w:r>
-              <w:rPr>
-                <w:rFonts w:ascii="Times New Roman" w:eastAsia="Times New Roman" w:hAnsi="Times New Roman" w:cs="Times New Roman"/>
-              </w:rPr>
-              <w:t>:</w:t>
-            </w:r>
           </w:p>
           <w:p>
             <w:pPr>
@@ -717,25 +723,14 @@
                 <w:szCs w:val="24"/>
               </w:rPr>
             </w:pPr>
-            <w:proofErr w:type="spellStart"/>
-            <w:r>
-              <w:rPr>
-                <w:rFonts w:ascii="Times New Roman" w:eastAsia="Times New Roman" w:hAnsi="Times New Roman" w:cs="Times New Roman"/>
-                <w:b/>
-                <w:sz w:val="24"/>
-                <w:szCs w:val="24"/>
-              </w:rPr>
-              <w:t>Vineet</w:t>
-            </w:r>
-            <w:proofErr w:type="spellEnd"/>
-            <w:r>
-              <w:rPr>
-                <w:rFonts w:ascii="Times New Roman" w:eastAsia="Times New Roman" w:hAnsi="Times New Roman" w:cs="Times New Roman"/>
-                <w:b/>
-                <w:sz w:val="24"/>
-                <w:szCs w:val="24"/>
-              </w:rPr>
-              <w:t xml:space="preserve"> Joshi</w:t>
+            <w:r>
+              <w:rPr>
+                <w:rFonts w:ascii="Times New Roman" w:eastAsia="Times New Roman" w:hAnsi="Times New Roman" w:cs="Times New Roman"/>
+                <w:b/>
+                <w:sz w:val="24"/>
+                <w:szCs w:val="24"/>
+              </w:rPr>
+              <w:t>Vineet Joshi</w:t>
             </w:r>
             <w:r>
               <w:rPr>
@@ -752,6 +747,22 @@
                 <w:szCs w:val="24"/>
               </w:rPr>
               <w:t xml:space="preserve"> </w:t>
+            </w:r>
+            <w:r>
+              <w:rPr>
+                <w:rFonts w:ascii="Times New Roman" w:eastAsia="Times New Roman" w:hAnsi="Times New Roman" w:cs="Times New Roman"/>
+                <w:sz w:val="24"/>
+                <w:szCs w:val="24"/>
+              </w:rPr>
+              <w:t xml:space="preserve">Schema Analysis – </w:t>
+            </w:r>
+            <w:r>
+              <w:rPr>
+                <w:rFonts w:ascii="Times New Roman" w:eastAsia="Times New Roman" w:hAnsi="Times New Roman" w:cs="Times New Roman"/>
+                <w:sz w:val="24"/>
+                <w:szCs w:val="24"/>
+              </w:rPr>
+              <w:t>32 hrs</w:t>
             </w:r>
           </w:p>
           <w:p>
@@ -766,6 +777,122 @@
                 <w:szCs w:val="24"/>
               </w:rPr>
             </w:pPr>
+            <w:r>
+              <w:rPr>
+                <w:rFonts w:ascii="Times New Roman" w:eastAsia="Times New Roman" w:hAnsi="Times New Roman" w:cs="Times New Roman"/>
+                <w:sz w:val="24"/>
+                <w:szCs w:val="24"/>
+              </w:rPr>
+              <w:t xml:space="preserve">                        Administration – </w:t>
+            </w:r>
+            <w:r>
+              <w:rPr>
+                <w:rFonts w:ascii="Times New Roman" w:eastAsia="Times New Roman" w:hAnsi="Times New Roman" w:cs="Times New Roman"/>
+                <w:sz w:val="24"/>
+                <w:szCs w:val="24"/>
+              </w:rPr>
+              <w:t>3 hrs</w:t>
+            </w:r>
+          </w:p>
+          <w:p>
+            <w:pPr>
+              <w:tabs>
+                <w:tab w:val="left" w:pos="1808"/>
+              </w:tabs>
+              <w:spacing w:line="240" w:lineRule="auto"/>
+              <w:rPr>
+                <w:rFonts w:ascii="Times New Roman" w:eastAsia="Times New Roman" w:hAnsi="Times New Roman" w:cs="Times New Roman"/>
+                <w:sz w:val="24"/>
+                <w:szCs w:val="24"/>
+              </w:rPr>
+            </w:pPr>
+            <w:r>
+              <w:rPr>
+                <w:rFonts w:ascii="Times New Roman" w:eastAsia="Times New Roman" w:hAnsi="Times New Roman" w:cs="Times New Roman"/>
+                <w:sz w:val="24"/>
+                <w:szCs w:val="24"/>
+              </w:rPr>
+              <w:t xml:space="preserve">                        Audit </w:t>
+            </w:r>
+            <w:r>
+              <w:rPr>
+                <w:rFonts w:ascii="Times New Roman" w:eastAsia="Times New Roman" w:hAnsi="Times New Roman" w:cs="Times New Roman"/>
+                <w:sz w:val="24"/>
+                <w:szCs w:val="24"/>
+              </w:rPr>
+              <w:t>–</w:t>
+            </w:r>
+            <w:r>
+              <w:rPr>
+                <w:rFonts w:ascii="Times New Roman" w:eastAsia="Times New Roman" w:hAnsi="Times New Roman" w:cs="Times New Roman"/>
+                <w:sz w:val="24"/>
+                <w:szCs w:val="24"/>
+              </w:rPr>
+              <w:t xml:space="preserve"> </w:t>
+            </w:r>
+            <w:r>
+              <w:rPr>
+                <w:rFonts w:ascii="Times New Roman" w:eastAsia="Times New Roman" w:hAnsi="Times New Roman" w:cs="Times New Roman"/>
+                <w:sz w:val="24"/>
+                <w:szCs w:val="24"/>
+              </w:rPr>
+              <w:t>1 hr</w:t>
+            </w:r>
+          </w:p>
+          <w:p>
+            <w:pPr>
+              <w:tabs>
+                <w:tab w:val="left" w:pos="1808"/>
+              </w:tabs>
+              <w:spacing w:line="240" w:lineRule="auto"/>
+              <w:rPr>
+                <w:rFonts w:ascii="Times New Roman" w:eastAsia="Times New Roman" w:hAnsi="Times New Roman" w:cs="Times New Roman"/>
+                <w:sz w:val="24"/>
+                <w:szCs w:val="24"/>
+              </w:rPr>
+            </w:pPr>
+            <w:r>
+              <w:rPr>
+                <w:rFonts w:ascii="Times New Roman" w:eastAsia="Times New Roman" w:hAnsi="Times New Roman" w:cs="Times New Roman"/>
+                <w:sz w:val="24"/>
+                <w:szCs w:val="24"/>
+              </w:rPr>
+              <w:t xml:space="preserve">                        Client Meeting </w:t>
+            </w:r>
+            <w:r>
+              <w:rPr>
+                <w:rFonts w:ascii="Times New Roman" w:eastAsia="Times New Roman" w:hAnsi="Times New Roman" w:cs="Times New Roman"/>
+                <w:sz w:val="24"/>
+                <w:szCs w:val="24"/>
+              </w:rPr>
+              <w:t>–</w:t>
+            </w:r>
+            <w:r>
+              <w:rPr>
+                <w:rFonts w:ascii="Times New Roman" w:eastAsia="Times New Roman" w:hAnsi="Times New Roman" w:cs="Times New Roman"/>
+                <w:sz w:val="24"/>
+                <w:szCs w:val="24"/>
+              </w:rPr>
+              <w:t xml:space="preserve"> </w:t>
+            </w:r>
+            <w:r>
+              <w:rPr>
+                <w:rFonts w:ascii="Times New Roman" w:eastAsia="Times New Roman" w:hAnsi="Times New Roman" w:cs="Times New Roman"/>
+                <w:sz w:val="24"/>
+                <w:szCs w:val="24"/>
+              </w:rPr>
+              <w:t xml:space="preserve">30 </w:t>
+            </w:r>
+            <w:proofErr w:type="spellStart"/>
+            <w:r>
+              <w:rPr>
+                <w:rFonts w:ascii="Times New Roman" w:eastAsia="Times New Roman" w:hAnsi="Times New Roman" w:cs="Times New Roman"/>
+                <w:sz w:val="24"/>
+                <w:szCs w:val="24"/>
+              </w:rPr>
+              <w:t>mins</w:t>
+            </w:r>
+            <w:proofErr w:type="spellEnd"/>
           </w:p>
           <w:p>
             <w:pPr>
@@ -896,25 +1023,14 @@
                 <w:szCs w:val="24"/>
               </w:rPr>
             </w:pPr>
-            <w:proofErr w:type="spellStart"/>
-            <w:r>
-              <w:rPr>
-                <w:rFonts w:ascii="Times New Roman" w:eastAsia="Times New Roman" w:hAnsi="Times New Roman" w:cs="Times New Roman"/>
-                <w:b/>
-                <w:sz w:val="24"/>
-                <w:szCs w:val="24"/>
-              </w:rPr>
-              <w:t>Vineet</w:t>
-            </w:r>
-            <w:proofErr w:type="spellEnd"/>
-            <w:r>
-              <w:rPr>
-                <w:rFonts w:ascii="Times New Roman" w:eastAsia="Times New Roman" w:hAnsi="Times New Roman" w:cs="Times New Roman"/>
-                <w:b/>
-                <w:sz w:val="24"/>
-                <w:szCs w:val="24"/>
-              </w:rPr>
-              <w:t>:</w:t>
+            <w:r>
+              <w:rPr>
+                <w:rFonts w:ascii="Times New Roman" w:eastAsia="Times New Roman" w:hAnsi="Times New Roman" w:cs="Times New Roman"/>
+                <w:b/>
+                <w:sz w:val="24"/>
+                <w:szCs w:val="24"/>
+              </w:rPr>
+              <w:t>Vineet:</w:t>
             </w:r>
             <w:r>
               <w:rPr>
@@ -1050,6 +1166,8 @@
               </w:rPr>
               <w:t>(narrative)</w:t>
             </w:r>
+            <w:bookmarkStart w:id="1" w:name="_GoBack"/>
+            <w:bookmarkEnd w:id="1"/>
           </w:p>
           <w:p>
             <w:pPr>
@@ -1066,6 +1184,7 @@
                 <w:sz w:val="24"/>
                 <w:szCs w:val="24"/>
               </w:rPr>
+              <w:lastRenderedPageBreak/>
               <w:t xml:space="preserve">We are doing very badly in technical documents. Because we did not have an idea of how to produce them well. </w:t>
             </w:r>
           </w:p>
@@ -1143,8 +1262,6 @@
               </w:rPr>
               <w:t xml:space="preserve">actually the technical documents count for another 10% mark, with the same importance as the audit. Our current documents, especially those for design are apparently not good enough to deserve that mark. </w:t>
             </w:r>
-            <w:bookmarkStart w:id="1" w:name="_GoBack"/>
-            <w:bookmarkEnd w:id="1"/>
           </w:p>
           <w:p>
             <w:pPr>
@@ -1246,7 +1363,7 @@
 </file>
 
 <file path=word/styles.xml><?xml version="1.0" encoding="utf-8"?>
-<w:styles xmlns:mc="http://schemas.openxmlformats.org/markup-compatibility/2006" xmlns:r="http://schemas.openxmlformats.org/officeDocument/2006/relationships" xmlns:w="http://schemas.openxmlformats.org/wordprocessingml/2006/main" xmlns:w14="http://schemas.microsoft.com/office/word/2010/wordml" xmlns:w15="http://schemas.microsoft.com/office/word/2012/wordml" mc:Ignorable="w14 w15">
+<w:styles xmlns:mc="http://schemas.openxmlformats.org/markup-compatibility/2006" xmlns:r="http://schemas.openxmlformats.org/officeDocument/2006/relationships" xmlns:w="http://schemas.openxmlformats.org/wordprocessingml/2006/main" xmlns:w14="http://schemas.microsoft.com/office/word/2010/wordml" xmlns:w15="http://schemas.microsoft.com/office/word/2012/wordml" xmlns:w16se="http://schemas.microsoft.com/office/word/2015/wordml/symex" mc:Ignorable="w14 w15 w16se">
   <w:docDefaults>
     <w:rPrDefault>
       <w:rPr>

</xml_diff>